<commit_message>
Fix mobile rendering on about page. Update CV
</commit_message>
<xml_diff>
--- a/public/assets/documents/cv.docx
+++ b/public/assets/documents/cv.docx
@@ -1,6 +1,6 @@
 
 <file path=word/document.xml><?xml version="1.0" encoding="utf-8"?>
-<w:document xmlns:mc="http://schemas.openxmlformats.org/markup-compatibility/2006" xmlns:o="urn:schemas-microsoft-com:office:office" xmlns:r="http://schemas.openxmlformats.org/officeDocument/2006/relationships" xmlns:m="http://schemas.openxmlformats.org/officeDocument/2006/math" xmlns:v="urn:schemas-microsoft-com:vml" xmlns:wp="http://schemas.openxmlformats.org/drawingml/2006/wordprocessingDrawing" xmlns:w10="urn:schemas-microsoft-com:office:word" xmlns:w="http://schemas.openxmlformats.org/wordprocessingml/2006/main" xmlns:wne="http://schemas.microsoft.com/office/word/2006/wordml" xmlns:sl="http://schemas.openxmlformats.org/schemaLibrary/2006/main" xmlns:a="http://schemas.openxmlformats.org/drawingml/2006/main" xmlns:pic="http://schemas.openxmlformats.org/drawingml/2006/picture" xmlns:c="http://schemas.openxmlformats.org/drawingml/2006/chart" xmlns:lc="http://schemas.openxmlformats.org/drawingml/2006/lockedCanvas" xmlns:dgm="http://schemas.openxmlformats.org/drawingml/2006/diagram" xmlns:wps="http://schemas.microsoft.com/office/word/2010/wordprocessingShape" xmlns:wpg="http://schemas.microsoft.com/office/word/2010/wordprocessingGroup" xmlns:w14="http://schemas.microsoft.com/office/word/2010/wordml" xmlns:w15="http://schemas.microsoft.com/office/word/2012/wordml">
+<w:document xmlns:mc="http://schemas.openxmlformats.org/markup-compatibility/2006" xmlns:o="urn:schemas-microsoft-com:office:office" xmlns:r="http://schemas.openxmlformats.org/officeDocument/2006/relationships" xmlns:m="http://schemas.openxmlformats.org/officeDocument/2006/math" xmlns:v="urn:schemas-microsoft-com:vml" xmlns:wp="http://schemas.openxmlformats.org/drawingml/2006/wordprocessingDrawing" xmlns:w10="urn:schemas-microsoft-com:office:word" xmlns:w="http://schemas.openxmlformats.org/wordprocessingml/2006/main" xmlns:wne="http://schemas.microsoft.com/office/word/2006/wordml" xmlns:sl="http://schemas.openxmlformats.org/schemaLibrary/2006/main" xmlns:a="http://schemas.openxmlformats.org/drawingml/2006/main" xmlns:pic="http://schemas.openxmlformats.org/drawingml/2006/picture" xmlns:c="http://schemas.openxmlformats.org/drawingml/2006/chart" xmlns:lc="http://schemas.openxmlformats.org/drawingml/2006/lockedCanvas" xmlns:dgm="http://schemas.openxmlformats.org/drawingml/2006/diagram" xmlns:wps="http://schemas.microsoft.com/office/word/2010/wordprocessingShape" xmlns:wpg="http://schemas.microsoft.com/office/word/2010/wordprocessingGroup" xmlns:w14="http://schemas.microsoft.com/office/word/2010/wordml" xmlns:w15="http://schemas.microsoft.com/office/word/2012/wordml" xmlns:w16="http://schemas.microsoft.com/office/word/2018/wordml" xmlns:w16cex="http://schemas.microsoft.com/office/word/2018/wordml/cex" xmlns:w16cid="http://schemas.microsoft.com/office/word/2016/wordml/cid" xmlns="http://schemas.microsoft.com/office/tasks/2019/documenttasks" xmlns:cr="http://schemas.microsoft.com/office/comments/2020/reactions">
   <w:body>
     <w:p>
       <w:pPr>
@@ -87,7 +87,7 @@
           <w:szCs w:val="20"/>
           <w:rtl w:val="0"/>
         </w:rPr>
-        <w:t xml:space="preserve">LEAD DEVELOPER</w:t>
+        <w:t xml:space="preserve">FULL STACK DEVELOPER</w:t>
       </w:r>
     </w:p>
     <w:p>
@@ -176,30 +176,30 @@
           <w:szCs w:val="20"/>
           <w:rtl w:val="0"/>
         </w:rPr>
-        <w:t xml:space="preserve">Développeur web confirmé avec 7 ans d’expérience</w:t>
-      </w:r>
-      <w:r>
-        <w:rPr>
-          <w:rtl w:val="0"/>
-        </w:rPr>
-      </w:r>
-    </w:p>
-    <w:p>
-      <w:pPr>
-        <w:rPr>
-          <w:rFonts w:ascii="Montserrat" w:cs="Montserrat" w:eastAsia="Montserrat" w:hAnsi="Montserrat"/>
-          <w:sz w:val="20"/>
-          <w:szCs w:val="20"/>
-        </w:rPr>
-      </w:pPr>
-      <w:r>
-        <w:rPr>
-          <w:rFonts w:ascii="Montserrat" w:cs="Montserrat" w:eastAsia="Montserrat" w:hAnsi="Montserrat"/>
-          <w:sz w:val="20"/>
-          <w:szCs w:val="20"/>
-          <w:rtl w:val="0"/>
-        </w:rPr>
-        <w:t xml:space="preserve">Engagé dans le partage de connaissances et l’encadrement d’équipes, tout en restant activement impliqué dans le développement et l’innovation technique</w:t>
+        <w:t xml:space="preserve">Développeur web confirmé avec 8 ans d’expérience</w:t>
+      </w:r>
+      <w:r>
+        <w:rPr>
+          <w:rtl w:val="0"/>
+        </w:rPr>
+      </w:r>
+    </w:p>
+    <w:p>
+      <w:pPr>
+        <w:rPr>
+          <w:rFonts w:ascii="Montserrat" w:cs="Montserrat" w:eastAsia="Montserrat" w:hAnsi="Montserrat"/>
+          <w:sz w:val="20"/>
+          <w:szCs w:val="20"/>
+        </w:rPr>
+      </w:pPr>
+      <w:r>
+        <w:rPr>
+          <w:rFonts w:ascii="Montserrat" w:cs="Montserrat" w:eastAsia="Montserrat" w:hAnsi="Montserrat"/>
+          <w:sz w:val="20"/>
+          <w:szCs w:val="20"/>
+          <w:rtl w:val="0"/>
+        </w:rPr>
+        <w:t xml:space="preserve">Engagé dans le partage de connaissances et activement impliqué dans le développement et l’innovation technique</w:t>
       </w:r>
     </w:p>
     <w:p>
@@ -313,7 +313,7 @@
             <w:u w:val="single"/>
             <w:rtl w:val="0"/>
           </w:rPr>
-          <w:t xml:space="preserve">turquiersimon@hotmail.fr</w:t>
+          <w:t xml:space="preserve">simon.turquier96@gmail.com</w:t>
         </w:r>
       </w:hyperlink>
       <w:r>
@@ -371,7 +371,7 @@
           <w:szCs w:val="20"/>
           <w:rtl w:val="0"/>
         </w:rPr>
-        <w:t xml:space="preserve">COMPÉTENCES TECHNIQUES</w:t>
+        <w:t xml:space="preserve">COMPÉTENCES / CERTIFICATIONS</w:t>
       </w:r>
     </w:p>
     <w:p>
@@ -448,7 +448,7 @@
           <w:szCs w:val="20"/>
           <w:rtl w:val="0"/>
         </w:rPr>
-        <w:t xml:space="preserve">Symfony ( 3 à 6 )</w:t>
+        <w:t xml:space="preserve">Symfony ( 3 à 7 )</w:t>
       </w:r>
     </w:p>
     <w:p>
@@ -540,6 +540,40 @@
     </w:p>
     <w:p>
       <w:pPr>
+        <w:ind w:left="0" w:firstLine="0"/>
+        <w:rPr>
+          <w:rFonts w:ascii="Montserrat" w:cs="Montserrat" w:eastAsia="Montserrat" w:hAnsi="Montserrat"/>
+          <w:sz w:val="20"/>
+          <w:szCs w:val="20"/>
+        </w:rPr>
+      </w:pPr>
+      <w:r>
+        <w:rPr>
+          <w:rtl w:val="0"/>
+        </w:rPr>
+      </w:r>
+    </w:p>
+    <w:p>
+      <w:pPr>
+        <w:ind w:left="0" w:firstLine="0"/>
+        <w:rPr>
+          <w:rFonts w:ascii="Montserrat" w:cs="Montserrat" w:eastAsia="Montserrat" w:hAnsi="Montserrat"/>
+          <w:sz w:val="20"/>
+          <w:szCs w:val="20"/>
+        </w:rPr>
+      </w:pPr>
+      <w:r>
+        <w:rPr>
+          <w:rFonts w:ascii="Montserrat" w:cs="Montserrat" w:eastAsia="Montserrat" w:hAnsi="Montserrat"/>
+          <w:sz w:val="20"/>
+          <w:szCs w:val="20"/>
+          <w:rtl w:val="0"/>
+        </w:rPr>
+        <w:t xml:space="preserve">Certifié Scrum Master ( PSM 1 )</w:t>
+      </w:r>
+    </w:p>
+    <w:p>
+      <w:pPr>
         <w:rPr>
           <w:rFonts w:ascii="Montserrat" w:cs="Montserrat" w:eastAsia="Montserrat" w:hAnsi="Montserrat"/>
           <w:sz w:val="20"/>
@@ -821,20 +855,7 @@
     </w:p>
     <w:p>
       <w:pPr>
-        <w:rPr>
-          <w:rFonts w:ascii="Montserrat" w:cs="Montserrat" w:eastAsia="Montserrat" w:hAnsi="Montserrat"/>
-          <w:sz w:val="20"/>
-          <w:szCs w:val="20"/>
-        </w:rPr>
-      </w:pPr>
-      <w:r>
-        <w:rPr>
-          <w:rtl w:val="0"/>
-        </w:rPr>
-      </w:r>
-    </w:p>
-    <w:p>
-      <w:pPr>
+        <w:ind w:left="0" w:firstLine="0"/>
         <w:rPr>
           <w:rFonts w:ascii="Montserrat" w:cs="Montserrat" w:eastAsia="Montserrat" w:hAnsi="Montserrat"/>
           <w:sz w:val="20"/>
@@ -1586,7 +1607,7 @@
 </file>
 
 <file path=word/numbering.xml><?xml version="1.0" encoding="utf-8"?>
-<w:numbering xmlns:mc="http://schemas.openxmlformats.org/markup-compatibility/2006" xmlns:o="urn:schemas-microsoft-com:office:office" xmlns:r="http://schemas.openxmlformats.org/officeDocument/2006/relationships" xmlns:m="http://schemas.openxmlformats.org/officeDocument/2006/math" xmlns:v="urn:schemas-microsoft-com:vml" xmlns:wp="http://schemas.openxmlformats.org/drawingml/2006/wordprocessingDrawing" xmlns:w10="urn:schemas-microsoft-com:office:word" xmlns:w="http://schemas.openxmlformats.org/wordprocessingml/2006/main" xmlns:wne="http://schemas.microsoft.com/office/word/2006/wordml" xmlns:sl="http://schemas.openxmlformats.org/schemaLibrary/2006/main" xmlns:a="http://schemas.openxmlformats.org/drawingml/2006/main" xmlns:pic="http://schemas.openxmlformats.org/drawingml/2006/picture" xmlns:c="http://schemas.openxmlformats.org/drawingml/2006/chart" xmlns:lc="http://schemas.openxmlformats.org/drawingml/2006/lockedCanvas" xmlns:dgm="http://schemas.openxmlformats.org/drawingml/2006/diagram" xmlns:wps="http://schemas.microsoft.com/office/word/2010/wordprocessingShape" xmlns:wpg="http://schemas.microsoft.com/office/word/2010/wordprocessingGroup" xmlns:w14="http://schemas.microsoft.com/office/word/2010/wordml" xmlns:w15="http://schemas.microsoft.com/office/word/2012/wordml">
+<w:numbering xmlns:mc="http://schemas.openxmlformats.org/markup-compatibility/2006" xmlns:o="urn:schemas-microsoft-com:office:office" xmlns:r="http://schemas.openxmlformats.org/officeDocument/2006/relationships" xmlns:m="http://schemas.openxmlformats.org/officeDocument/2006/math" xmlns:v="urn:schemas-microsoft-com:vml" xmlns:wp="http://schemas.openxmlformats.org/drawingml/2006/wordprocessingDrawing" xmlns:w10="urn:schemas-microsoft-com:office:word" xmlns:w="http://schemas.openxmlformats.org/wordprocessingml/2006/main" xmlns:wne="http://schemas.microsoft.com/office/word/2006/wordml" xmlns:sl="http://schemas.openxmlformats.org/schemaLibrary/2006/main" xmlns:a="http://schemas.openxmlformats.org/drawingml/2006/main" xmlns:pic="http://schemas.openxmlformats.org/drawingml/2006/picture" xmlns:c="http://schemas.openxmlformats.org/drawingml/2006/chart" xmlns:lc="http://schemas.openxmlformats.org/drawingml/2006/lockedCanvas" xmlns:dgm="http://schemas.openxmlformats.org/drawingml/2006/diagram" xmlns:wps="http://schemas.microsoft.com/office/word/2010/wordprocessingShape" xmlns:wpg="http://schemas.microsoft.com/office/word/2010/wordprocessingGroup" xmlns:w14="http://schemas.microsoft.com/office/word/2010/wordml" xmlns:w15="http://schemas.microsoft.com/office/word/2012/wordml" xmlns:w16="http://schemas.microsoft.com/office/word/2018/wordml" xmlns:w16cex="http://schemas.microsoft.com/office/word/2018/wordml/cex" xmlns:w16cid="http://schemas.microsoft.com/office/word/2016/wordml/cid" xmlns="http://schemas.microsoft.com/office/tasks/2019/documenttasks" xmlns:cr="http://schemas.microsoft.com/office/comments/2020/reactions">
   <w:abstractNum w:abstractNumId="1">
     <w:lvl w:ilvl="0">
       <w:start w:val="1"/>
@@ -2156,7 +2177,7 @@
 </file>
 
 <file path=word/styles.xml><?xml version="1.0" encoding="utf-8"?>
-<w:styles xmlns:mc="http://schemas.openxmlformats.org/markup-compatibility/2006" xmlns:o="urn:schemas-microsoft-com:office:office" xmlns:r="http://schemas.openxmlformats.org/officeDocument/2006/relationships" xmlns:m="http://schemas.openxmlformats.org/officeDocument/2006/math" xmlns:v="urn:schemas-microsoft-com:vml" xmlns:wp="http://schemas.openxmlformats.org/drawingml/2006/wordprocessingDrawing" xmlns:w10="urn:schemas-microsoft-com:office:word" xmlns:w="http://schemas.openxmlformats.org/wordprocessingml/2006/main" xmlns:wne="http://schemas.microsoft.com/office/word/2006/wordml" xmlns:sl="http://schemas.openxmlformats.org/schemaLibrary/2006/main" xmlns:a="http://schemas.openxmlformats.org/drawingml/2006/main" xmlns:pic="http://schemas.openxmlformats.org/drawingml/2006/picture" xmlns:c="http://schemas.openxmlformats.org/drawingml/2006/chart" xmlns:lc="http://schemas.openxmlformats.org/drawingml/2006/lockedCanvas" xmlns:dgm="http://schemas.openxmlformats.org/drawingml/2006/diagram" xmlns:wps="http://schemas.microsoft.com/office/word/2010/wordprocessingShape" xmlns:wpg="http://schemas.microsoft.com/office/word/2010/wordprocessingGroup" xmlns:w14="http://schemas.microsoft.com/office/word/2010/wordml" xmlns:w15="http://schemas.microsoft.com/office/word/2012/wordml">
+<w:styles xmlns:mc="http://schemas.openxmlformats.org/markup-compatibility/2006" xmlns:o="urn:schemas-microsoft-com:office:office" xmlns:r="http://schemas.openxmlformats.org/officeDocument/2006/relationships" xmlns:m="http://schemas.openxmlformats.org/officeDocument/2006/math" xmlns:v="urn:schemas-microsoft-com:vml" xmlns:wp="http://schemas.openxmlformats.org/drawingml/2006/wordprocessingDrawing" xmlns:w10="urn:schemas-microsoft-com:office:word" xmlns:w="http://schemas.openxmlformats.org/wordprocessingml/2006/main" xmlns:wne="http://schemas.microsoft.com/office/word/2006/wordml" xmlns:sl="http://schemas.openxmlformats.org/schemaLibrary/2006/main" xmlns:a="http://schemas.openxmlformats.org/drawingml/2006/main" xmlns:pic="http://schemas.openxmlformats.org/drawingml/2006/picture" xmlns:c="http://schemas.openxmlformats.org/drawingml/2006/chart" xmlns:lc="http://schemas.openxmlformats.org/drawingml/2006/lockedCanvas" xmlns:dgm="http://schemas.openxmlformats.org/drawingml/2006/diagram" xmlns:wps="http://schemas.microsoft.com/office/word/2010/wordprocessingShape" xmlns:wpg="http://schemas.microsoft.com/office/word/2010/wordprocessingGroup" xmlns:w14="http://schemas.microsoft.com/office/word/2010/wordml" xmlns:w15="http://schemas.microsoft.com/office/word/2012/wordml" xmlns:w16="http://schemas.microsoft.com/office/word/2018/wordml" xmlns:w16cex="http://schemas.microsoft.com/office/word/2018/wordml/cex" xmlns:w16cid="http://schemas.microsoft.com/office/word/2016/wordml/cid" xmlns="http://schemas.microsoft.com/office/tasks/2019/documenttasks" xmlns:cr="http://schemas.microsoft.com/office/comments/2020/reactions">
   <w:docDefaults>
     <w:rPrDefault>
       <w:rPr>

</xml_diff>